<commit_message>
update lan 1 sau nop, cac cong cu va thu vien su dung
</commit_message>
<xml_diff>
--- a/HuongDanNopKhoaLuan-CNTN2013.docx
+++ b/HuongDanNopKhoaLuan-CNTN2013.docx
@@ -10396,6 +10396,7 @@
           <w:ilvl w:val="1"/>
           <w:numId w:val="1"/>
         </w:numPr>
+        <w:shd w:val="clear" w:color="auto" w:fill="92D050"/>
         <w:spacing w:after="0" w:line="336" w:lineRule="auto"/>
         <w:ind w:left="360"/>
         <w:jc w:val="both"/>
@@ -10833,6 +10834,7 @@
           <w:ilvl w:val="2"/>
           <w:numId w:val="1"/>
         </w:numPr>
+        <w:shd w:val="clear" w:color="auto" w:fill="92D050"/>
         <w:spacing w:after="0" w:line="336" w:lineRule="auto"/>
         <w:ind w:left="1080"/>
         <w:jc w:val="both"/>
@@ -11028,7 +11030,7 @@
           <w:ilvl w:val="2"/>
           <w:numId w:val="1"/>
         </w:numPr>
-        <w:shd w:val="clear" w:color="auto" w:fill="FFFFFF" w:themeFill="background1"/>
+        <w:shd w:val="clear" w:color="auto" w:fill="92D050"/>
         <w:spacing w:after="0" w:line="336" w:lineRule="auto"/>
         <w:ind w:left="1080"/>
         <w:jc w:val="both"/>
@@ -11038,133 +11040,915 @@
           <w:szCs w:val="26"/>
         </w:rPr>
       </w:pPr>
+      <w:r>
+        <w:rPr>
+          <w:rFonts w:ascii="Times New Roman" w:hAnsi="Times New Roman" w:cs="Times New Roman"/>
+          <w:color w:val="0070C0"/>
+          <w:sz w:val="26"/>
+          <w:szCs w:val="26"/>
+          <w:shd w:val="clear" w:color="auto" w:fill="92D050"/>
+        </w:rPr>
+        <w:t>PDF</w:t>
+      </w:r>
+      <w:r>
+        <w:rPr>
+          <w:rFonts w:ascii="Times New Roman" w:hAnsi="Times New Roman" w:cs="Times New Roman"/>
+          <w:sz w:val="26"/>
+          <w:szCs w:val="26"/>
+          <w:shd w:val="clear" w:color="auto" w:fill="92D050"/>
+        </w:rPr>
+        <w:t xml:space="preserve">: </w:t>
+      </w:r>
+      <w:proofErr w:type="spellStart"/>
+      <w:r>
+        <w:rPr>
+          <w:rFonts w:ascii="Times New Roman" w:hAnsi="Times New Roman" w:cs="Times New Roman"/>
+          <w:sz w:val="26"/>
+          <w:szCs w:val="26"/>
+          <w:shd w:val="clear" w:color="auto" w:fill="92D050"/>
+        </w:rPr>
+        <w:t>chứa</w:t>
+      </w:r>
+      <w:proofErr w:type="spellEnd"/>
+      <w:r>
+        <w:rPr>
+          <w:rFonts w:ascii="Times New Roman" w:hAnsi="Times New Roman" w:cs="Times New Roman"/>
+          <w:sz w:val="26"/>
+          <w:szCs w:val="26"/>
+          <w:shd w:val="clear" w:color="auto" w:fill="92D050"/>
+        </w:rPr>
+        <w:t xml:space="preserve"> </w:t>
+      </w:r>
+      <w:proofErr w:type="spellStart"/>
+      <w:r>
+        <w:rPr>
+          <w:rFonts w:ascii="Times New Roman" w:hAnsi="Times New Roman" w:cs="Times New Roman"/>
+          <w:sz w:val="26"/>
+          <w:szCs w:val="26"/>
+          <w:shd w:val="clear" w:color="auto" w:fill="92D050"/>
+        </w:rPr>
+        <w:t>tài</w:t>
+      </w:r>
+      <w:proofErr w:type="spellEnd"/>
+      <w:r>
+        <w:rPr>
+          <w:rFonts w:ascii="Times New Roman" w:hAnsi="Times New Roman" w:cs="Times New Roman"/>
+          <w:sz w:val="26"/>
+          <w:szCs w:val="26"/>
+          <w:shd w:val="clear" w:color="auto" w:fill="92D050"/>
+        </w:rPr>
+        <w:t xml:space="preserve"> </w:t>
+      </w:r>
+      <w:proofErr w:type="spellStart"/>
+      <w:r>
+        <w:rPr>
+          <w:rFonts w:ascii="Times New Roman" w:hAnsi="Times New Roman" w:cs="Times New Roman"/>
+          <w:sz w:val="26"/>
+          <w:szCs w:val="26"/>
+          <w:shd w:val="clear" w:color="auto" w:fill="92D050"/>
+        </w:rPr>
+        <w:t>liệu</w:t>
+      </w:r>
+      <w:proofErr w:type="spellEnd"/>
+      <w:r>
+        <w:rPr>
+          <w:rFonts w:ascii="Times New Roman" w:hAnsi="Times New Roman" w:cs="Times New Roman"/>
+          <w:sz w:val="26"/>
+          <w:szCs w:val="26"/>
+          <w:shd w:val="clear" w:color="auto" w:fill="92D050"/>
+        </w:rPr>
+        <w:t xml:space="preserve"> </w:t>
+      </w:r>
+      <w:proofErr w:type="spellStart"/>
+      <w:r>
+        <w:rPr>
+          <w:rFonts w:ascii="Times New Roman" w:hAnsi="Times New Roman" w:cs="Times New Roman"/>
+          <w:sz w:val="26"/>
+          <w:szCs w:val="26"/>
+          <w:shd w:val="clear" w:color="auto" w:fill="92D050"/>
+        </w:rPr>
+        <w:t>dạng</w:t>
+      </w:r>
+      <w:proofErr w:type="spellEnd"/>
+      <w:r>
+        <w:rPr>
+          <w:rFonts w:ascii="Times New Roman" w:hAnsi="Times New Roman" w:cs="Times New Roman"/>
+          <w:sz w:val="26"/>
+          <w:szCs w:val="26"/>
+          <w:shd w:val="clear" w:color="auto" w:fill="92D050"/>
+        </w:rPr>
+        <w:t xml:space="preserve"> .PDF, bao </w:t>
+      </w:r>
+      <w:proofErr w:type="spellStart"/>
+      <w:r>
+        <w:rPr>
+          <w:rFonts w:ascii="Times New Roman" w:hAnsi="Times New Roman" w:cs="Times New Roman"/>
+          <w:sz w:val="26"/>
+          <w:szCs w:val="26"/>
+          <w:shd w:val="clear" w:color="auto" w:fill="92D050"/>
+        </w:rPr>
+        <w:t>gồm</w:t>
+      </w:r>
+      <w:proofErr w:type="spellEnd"/>
+      <w:r>
+        <w:rPr>
+          <w:rFonts w:ascii="Times New Roman" w:hAnsi="Times New Roman" w:cs="Times New Roman"/>
+          <w:sz w:val="26"/>
+          <w:szCs w:val="26"/>
+          <w:shd w:val="clear" w:color="auto" w:fill="92D050"/>
+        </w:rPr>
+        <w:t xml:space="preserve"> </w:t>
+      </w:r>
+      <w:proofErr w:type="spellStart"/>
+      <w:r>
+        <w:rPr>
+          <w:rFonts w:ascii="Times New Roman" w:hAnsi="Times New Roman" w:cs="Times New Roman"/>
+          <w:sz w:val="26"/>
+          <w:szCs w:val="26"/>
+          <w:shd w:val="clear" w:color="auto" w:fill="92D050"/>
+        </w:rPr>
+        <w:t>báo</w:t>
+      </w:r>
+      <w:proofErr w:type="spellEnd"/>
+      <w:r>
+        <w:rPr>
+          <w:rFonts w:ascii="Times New Roman" w:hAnsi="Times New Roman" w:cs="Times New Roman"/>
+          <w:sz w:val="26"/>
+          <w:szCs w:val="26"/>
+          <w:shd w:val="clear" w:color="auto" w:fill="92D050"/>
+        </w:rPr>
+        <w:t xml:space="preserve"> </w:t>
+      </w:r>
+      <w:proofErr w:type="spellStart"/>
+      <w:r>
+        <w:rPr>
+          <w:rFonts w:ascii="Times New Roman" w:hAnsi="Times New Roman" w:cs="Times New Roman"/>
+          <w:sz w:val="26"/>
+          <w:szCs w:val="26"/>
+          <w:shd w:val="clear" w:color="auto" w:fill="92D050"/>
+        </w:rPr>
+        <w:t>cáo</w:t>
+      </w:r>
+      <w:proofErr w:type="spellEnd"/>
+      <w:r>
+        <w:rPr>
+          <w:rFonts w:ascii="Times New Roman" w:hAnsi="Times New Roman" w:cs="Times New Roman"/>
+          <w:sz w:val="26"/>
+          <w:szCs w:val="26"/>
+          <w:shd w:val="clear" w:color="auto" w:fill="92D050"/>
+        </w:rPr>
+        <w:t xml:space="preserve"> </w:t>
+      </w:r>
+      <w:proofErr w:type="spellStart"/>
+      <w:r>
+        <w:rPr>
+          <w:rFonts w:ascii="Times New Roman" w:hAnsi="Times New Roman" w:cs="Times New Roman"/>
+          <w:sz w:val="26"/>
+          <w:szCs w:val="26"/>
+          <w:shd w:val="clear" w:color="auto" w:fill="92D050"/>
+        </w:rPr>
+        <w:t>khóa</w:t>
+      </w:r>
+      <w:proofErr w:type="spellEnd"/>
+      <w:r>
+        <w:rPr>
+          <w:rFonts w:ascii="Times New Roman" w:hAnsi="Times New Roman" w:cs="Times New Roman"/>
+          <w:sz w:val="26"/>
+          <w:szCs w:val="26"/>
+          <w:shd w:val="clear" w:color="auto" w:fill="92D050"/>
+        </w:rPr>
+        <w:t xml:space="preserve"> </w:t>
+      </w:r>
+      <w:proofErr w:type="spellStart"/>
+      <w:r>
+        <w:rPr>
+          <w:rFonts w:ascii="Times New Roman" w:hAnsi="Times New Roman" w:cs="Times New Roman"/>
+          <w:sz w:val="26"/>
+          <w:szCs w:val="26"/>
+          <w:shd w:val="clear" w:color="auto" w:fill="92D050"/>
+        </w:rPr>
+        <w:t>luận</w:t>
+      </w:r>
+      <w:proofErr w:type="spellEnd"/>
+      <w:r>
+        <w:rPr>
+          <w:rFonts w:ascii="Times New Roman" w:hAnsi="Times New Roman" w:cs="Times New Roman"/>
+          <w:sz w:val="26"/>
+          <w:szCs w:val="26"/>
+          <w:shd w:val="clear" w:color="auto" w:fill="92D050"/>
+        </w:rPr>
+        <w:t>,</w:t>
+      </w:r>
+      <w:r>
+        <w:rPr>
+          <w:rFonts w:ascii="Times New Roman" w:hAnsi="Times New Roman" w:cs="Times New Roman"/>
+          <w:color w:val="FF0000"/>
+          <w:sz w:val="26"/>
+          <w:szCs w:val="26"/>
+          <w:shd w:val="clear" w:color="auto" w:fill="92D050"/>
+        </w:rPr>
+        <w:t xml:space="preserve"> </w:t>
+      </w:r>
+      <w:proofErr w:type="spellStart"/>
+      <w:r>
+        <w:rPr>
+          <w:rFonts w:ascii="Times New Roman" w:hAnsi="Times New Roman" w:cs="Times New Roman"/>
+          <w:color w:val="FF0000"/>
+          <w:sz w:val="26"/>
+          <w:szCs w:val="26"/>
+          <w:shd w:val="clear" w:color="auto" w:fill="92D050"/>
+        </w:rPr>
+        <w:t>bản</w:t>
+      </w:r>
+      <w:proofErr w:type="spellEnd"/>
+      <w:r>
+        <w:rPr>
+          <w:rFonts w:ascii="Times New Roman" w:hAnsi="Times New Roman" w:cs="Times New Roman"/>
+          <w:color w:val="FF0000"/>
+          <w:sz w:val="26"/>
+          <w:szCs w:val="26"/>
+          <w:shd w:val="clear" w:color="auto" w:fill="92D050"/>
+        </w:rPr>
+        <w:t xml:space="preserve"> scan </w:t>
+      </w:r>
+      <w:proofErr w:type="spellStart"/>
+      <w:r>
+        <w:rPr>
+          <w:rFonts w:ascii="Times New Roman" w:hAnsi="Times New Roman" w:cs="Times New Roman"/>
+          <w:color w:val="FF0000"/>
+          <w:sz w:val="26"/>
+          <w:szCs w:val="26"/>
+          <w:shd w:val="clear" w:color="auto" w:fill="92D050"/>
+        </w:rPr>
+        <w:t>đề</w:t>
+      </w:r>
+      <w:proofErr w:type="spellEnd"/>
+      <w:r>
+        <w:rPr>
+          <w:rFonts w:ascii="Times New Roman" w:hAnsi="Times New Roman" w:cs="Times New Roman"/>
+          <w:color w:val="FF0000"/>
+          <w:sz w:val="26"/>
+          <w:szCs w:val="26"/>
+          <w:shd w:val="clear" w:color="auto" w:fill="92D050"/>
+        </w:rPr>
+        <w:t xml:space="preserve"> </w:t>
+      </w:r>
+      <w:proofErr w:type="spellStart"/>
+      <w:r>
+        <w:rPr>
+          <w:rFonts w:ascii="Times New Roman" w:hAnsi="Times New Roman" w:cs="Times New Roman"/>
+          <w:color w:val="FF0000"/>
+          <w:sz w:val="26"/>
+          <w:szCs w:val="26"/>
+          <w:shd w:val="clear" w:color="auto" w:fill="92D050"/>
+        </w:rPr>
+        <w:t>cương</w:t>
+      </w:r>
+      <w:proofErr w:type="spellEnd"/>
+      <w:r>
+        <w:rPr>
+          <w:rFonts w:ascii="Times New Roman" w:hAnsi="Times New Roman" w:cs="Times New Roman"/>
+          <w:color w:val="FF0000"/>
+          <w:sz w:val="26"/>
+          <w:szCs w:val="26"/>
+          <w:shd w:val="clear" w:color="auto" w:fill="92D050"/>
+        </w:rPr>
+        <w:t xml:space="preserve"> </w:t>
+      </w:r>
+      <w:r>
+        <w:rPr>
+          <w:rFonts w:ascii="Times New Roman" w:hAnsi="Times New Roman" w:cs="Times New Roman"/>
+          <w:sz w:val="26"/>
+          <w:szCs w:val="26"/>
+          <w:shd w:val="clear" w:color="auto" w:fill="92D050"/>
+        </w:rPr>
+        <w:t>(</w:t>
+      </w:r>
+      <w:proofErr w:type="spellStart"/>
+      <w:r>
+        <w:rPr>
+          <w:rFonts w:ascii="Times New Roman" w:hAnsi="Times New Roman" w:cs="Times New Roman"/>
+          <w:sz w:val="26"/>
+          <w:szCs w:val="26"/>
+          <w:shd w:val="clear" w:color="auto" w:fill="92D050"/>
+        </w:rPr>
+        <w:t>có</w:t>
+      </w:r>
+      <w:proofErr w:type="spellEnd"/>
+      <w:r>
+        <w:rPr>
+          <w:rFonts w:ascii="Times New Roman" w:hAnsi="Times New Roman" w:cs="Times New Roman"/>
+          <w:sz w:val="26"/>
+          <w:szCs w:val="26"/>
+          <w:shd w:val="clear" w:color="auto" w:fill="FFFFFF" w:themeFill="background1"/>
+        </w:rPr>
+        <w:t xml:space="preserve"> </w:t>
+      </w:r>
       <w:bookmarkStart w:id="0" w:name="_GoBack"/>
-      <w:r>
-        <w:rPr>
-          <w:rFonts w:ascii="Times New Roman" w:hAnsi="Times New Roman" w:cs="Times New Roman"/>
-          <w:color w:val="0070C0"/>
-          <w:sz w:val="26"/>
-          <w:szCs w:val="26"/>
-          <w:shd w:val="clear" w:color="auto" w:fill="FFFFFF" w:themeFill="background1"/>
-        </w:rPr>
-        <w:t>PDF</w:t>
-      </w:r>
-      <w:r>
-        <w:rPr>
-          <w:rFonts w:ascii="Times New Roman" w:hAnsi="Times New Roman" w:cs="Times New Roman"/>
-          <w:sz w:val="26"/>
-          <w:szCs w:val="26"/>
-          <w:shd w:val="clear" w:color="auto" w:fill="FFFFFF" w:themeFill="background1"/>
-        </w:rPr>
-        <w:t xml:space="preserve">: </w:t>
-      </w:r>
-      <w:proofErr w:type="spellStart"/>
-      <w:r>
-        <w:rPr>
-          <w:rFonts w:ascii="Times New Roman" w:hAnsi="Times New Roman" w:cs="Times New Roman"/>
-          <w:sz w:val="26"/>
-          <w:szCs w:val="26"/>
-          <w:shd w:val="clear" w:color="auto" w:fill="FFFFFF" w:themeFill="background1"/>
-        </w:rPr>
-        <w:t>chứa</w:t>
-      </w:r>
-      <w:proofErr w:type="spellEnd"/>
-      <w:r>
-        <w:rPr>
-          <w:rFonts w:ascii="Times New Roman" w:hAnsi="Times New Roman" w:cs="Times New Roman"/>
-          <w:sz w:val="26"/>
-          <w:szCs w:val="26"/>
-          <w:shd w:val="clear" w:color="auto" w:fill="FFFFFF" w:themeFill="background1"/>
-        </w:rPr>
-        <w:t xml:space="preserve"> </w:t>
-      </w:r>
-      <w:proofErr w:type="spellStart"/>
-      <w:r>
-        <w:rPr>
-          <w:rFonts w:ascii="Times New Roman" w:hAnsi="Times New Roman" w:cs="Times New Roman"/>
-          <w:sz w:val="26"/>
-          <w:szCs w:val="26"/>
-          <w:shd w:val="clear" w:color="auto" w:fill="FFFFFF" w:themeFill="background1"/>
-        </w:rPr>
-        <w:t>tài</w:t>
-      </w:r>
-      <w:proofErr w:type="spellEnd"/>
-      <w:r>
-        <w:rPr>
-          <w:rFonts w:ascii="Times New Roman" w:hAnsi="Times New Roman" w:cs="Times New Roman"/>
-          <w:sz w:val="26"/>
-          <w:szCs w:val="26"/>
-          <w:shd w:val="clear" w:color="auto" w:fill="FFFFFF" w:themeFill="background1"/>
-        </w:rPr>
-        <w:t xml:space="preserve"> </w:t>
-      </w:r>
-      <w:proofErr w:type="spellStart"/>
-      <w:r>
-        <w:rPr>
-          <w:rFonts w:ascii="Times New Roman" w:hAnsi="Times New Roman" w:cs="Times New Roman"/>
-          <w:sz w:val="26"/>
-          <w:szCs w:val="26"/>
-          <w:shd w:val="clear" w:color="auto" w:fill="FFFFFF" w:themeFill="background1"/>
-        </w:rPr>
-        <w:t>liệu</w:t>
-      </w:r>
-      <w:proofErr w:type="spellEnd"/>
-      <w:r>
-        <w:rPr>
-          <w:rFonts w:ascii="Times New Roman" w:hAnsi="Times New Roman" w:cs="Times New Roman"/>
-          <w:sz w:val="26"/>
-          <w:szCs w:val="26"/>
-          <w:shd w:val="clear" w:color="auto" w:fill="FFFFFF" w:themeFill="background1"/>
-        </w:rPr>
-        <w:t xml:space="preserve"> </w:t>
-      </w:r>
-      <w:proofErr w:type="spellStart"/>
-      <w:r>
-        <w:rPr>
-          <w:rFonts w:ascii="Times New Roman" w:hAnsi="Times New Roman" w:cs="Times New Roman"/>
-          <w:sz w:val="26"/>
-          <w:szCs w:val="26"/>
-          <w:shd w:val="clear" w:color="auto" w:fill="FFFFFF" w:themeFill="background1"/>
-        </w:rPr>
-        <w:t>dạng</w:t>
-      </w:r>
-      <w:proofErr w:type="spellEnd"/>
-      <w:r>
-        <w:rPr>
-          <w:rFonts w:ascii="Times New Roman" w:hAnsi="Times New Roman" w:cs="Times New Roman"/>
-          <w:sz w:val="26"/>
-          <w:szCs w:val="26"/>
-          <w:shd w:val="clear" w:color="auto" w:fill="FFFFFF" w:themeFill="background1"/>
-        </w:rPr>
-        <w:t xml:space="preserve"> .PDF, bao </w:t>
-      </w:r>
-      <w:proofErr w:type="spellStart"/>
-      <w:r>
-        <w:rPr>
-          <w:rFonts w:ascii="Times New Roman" w:hAnsi="Times New Roman" w:cs="Times New Roman"/>
-          <w:sz w:val="26"/>
-          <w:szCs w:val="26"/>
-          <w:shd w:val="clear" w:color="auto" w:fill="FFFFFF" w:themeFill="background1"/>
-        </w:rPr>
-        <w:t>gồm</w:t>
-      </w:r>
-      <w:proofErr w:type="spellEnd"/>
-      <w:r>
-        <w:rPr>
-          <w:rFonts w:ascii="Times New Roman" w:hAnsi="Times New Roman" w:cs="Times New Roman"/>
-          <w:sz w:val="26"/>
-          <w:szCs w:val="26"/>
-          <w:shd w:val="clear" w:color="auto" w:fill="FFFFFF" w:themeFill="background1"/>
-        </w:rPr>
-        <w:t xml:space="preserve"> </w:t>
-      </w:r>
-      <w:proofErr w:type="spellStart"/>
-      <w:r>
-        <w:rPr>
-          <w:rFonts w:ascii="Times New Roman" w:hAnsi="Times New Roman" w:cs="Times New Roman"/>
-          <w:sz w:val="26"/>
-          <w:szCs w:val="26"/>
-          <w:shd w:val="clear" w:color="auto" w:fill="FFFFFF" w:themeFill="background1"/>
+      <w:proofErr w:type="spellStart"/>
+      <w:r>
+        <w:rPr>
+          <w:rFonts w:ascii="Times New Roman" w:hAnsi="Times New Roman" w:cs="Times New Roman"/>
+          <w:sz w:val="26"/>
+          <w:szCs w:val="26"/>
+          <w:shd w:val="clear" w:color="auto" w:fill="92D050"/>
+        </w:rPr>
+        <w:t>chữ</w:t>
+      </w:r>
+      <w:proofErr w:type="spellEnd"/>
+      <w:r>
+        <w:rPr>
+          <w:rFonts w:ascii="Times New Roman" w:hAnsi="Times New Roman" w:cs="Times New Roman"/>
+          <w:sz w:val="26"/>
+          <w:szCs w:val="26"/>
+          <w:shd w:val="clear" w:color="auto" w:fill="92D050"/>
+        </w:rPr>
+        <w:t xml:space="preserve"> </w:t>
+      </w:r>
+      <w:proofErr w:type="spellStart"/>
+      <w:r>
+        <w:rPr>
+          <w:rFonts w:ascii="Times New Roman" w:hAnsi="Times New Roman" w:cs="Times New Roman"/>
+          <w:sz w:val="26"/>
+          <w:szCs w:val="26"/>
+          <w:shd w:val="clear" w:color="auto" w:fill="92D050"/>
+        </w:rPr>
+        <w:t>ký</w:t>
+      </w:r>
+      <w:proofErr w:type="spellEnd"/>
+      <w:r>
+        <w:rPr>
+          <w:rFonts w:ascii="Times New Roman" w:hAnsi="Times New Roman" w:cs="Times New Roman"/>
+          <w:sz w:val="26"/>
+          <w:szCs w:val="26"/>
+          <w:shd w:val="clear" w:color="auto" w:fill="92D050"/>
+        </w:rPr>
+        <w:t xml:space="preserve"> </w:t>
+      </w:r>
+      <w:proofErr w:type="spellStart"/>
+      <w:r>
+        <w:rPr>
+          <w:rFonts w:ascii="Times New Roman" w:hAnsi="Times New Roman" w:cs="Times New Roman"/>
+          <w:sz w:val="26"/>
+          <w:szCs w:val="26"/>
+          <w:shd w:val="clear" w:color="auto" w:fill="92D050"/>
+        </w:rPr>
+        <w:t>của</w:t>
+      </w:r>
+      <w:proofErr w:type="spellEnd"/>
+      <w:r>
+        <w:rPr>
+          <w:rFonts w:ascii="Times New Roman" w:hAnsi="Times New Roman" w:cs="Times New Roman"/>
+          <w:sz w:val="26"/>
+          <w:szCs w:val="26"/>
+          <w:shd w:val="clear" w:color="auto" w:fill="92D050"/>
+        </w:rPr>
+        <w:t xml:space="preserve"> GVHD), </w:t>
+      </w:r>
+      <w:proofErr w:type="spellStart"/>
+      <w:r>
+        <w:rPr>
+          <w:rFonts w:ascii="Times New Roman" w:hAnsi="Times New Roman" w:cs="Times New Roman"/>
+          <w:color w:val="FF0000"/>
+          <w:sz w:val="26"/>
+          <w:szCs w:val="26"/>
+          <w:shd w:val="clear" w:color="auto" w:fill="92D050"/>
+        </w:rPr>
+        <w:t>bản</w:t>
+      </w:r>
+      <w:proofErr w:type="spellEnd"/>
+      <w:r>
+        <w:rPr>
+          <w:rFonts w:ascii="Times New Roman" w:hAnsi="Times New Roman" w:cs="Times New Roman"/>
+          <w:color w:val="FF0000"/>
+          <w:sz w:val="26"/>
+          <w:szCs w:val="26"/>
+          <w:shd w:val="clear" w:color="auto" w:fill="92D050"/>
+        </w:rPr>
+        <w:t xml:space="preserve"> scan </w:t>
+      </w:r>
+      <w:proofErr w:type="spellStart"/>
+      <w:r>
+        <w:rPr>
+          <w:rFonts w:ascii="Times New Roman" w:hAnsi="Times New Roman" w:cs="Times New Roman"/>
+          <w:color w:val="FF0000"/>
+          <w:sz w:val="26"/>
+          <w:szCs w:val="26"/>
+          <w:shd w:val="clear" w:color="auto" w:fill="92D050"/>
+        </w:rPr>
+        <w:t>nhận</w:t>
+      </w:r>
+      <w:proofErr w:type="spellEnd"/>
+      <w:r>
+        <w:rPr>
+          <w:rFonts w:ascii="Times New Roman" w:hAnsi="Times New Roman" w:cs="Times New Roman"/>
+          <w:color w:val="FF0000"/>
+          <w:sz w:val="26"/>
+          <w:szCs w:val="26"/>
+          <w:shd w:val="clear" w:color="auto" w:fill="92D050"/>
+        </w:rPr>
+        <w:t xml:space="preserve"> </w:t>
+      </w:r>
+      <w:proofErr w:type="spellStart"/>
+      <w:r>
+        <w:rPr>
+          <w:rFonts w:ascii="Times New Roman" w:hAnsi="Times New Roman" w:cs="Times New Roman"/>
+          <w:color w:val="FF0000"/>
+          <w:sz w:val="26"/>
+          <w:szCs w:val="26"/>
+          <w:shd w:val="clear" w:color="auto" w:fill="92D050"/>
+        </w:rPr>
+        <w:t>xét</w:t>
+      </w:r>
+      <w:proofErr w:type="spellEnd"/>
+      <w:r>
+        <w:rPr>
+          <w:rFonts w:ascii="Times New Roman" w:hAnsi="Times New Roman" w:cs="Times New Roman"/>
+          <w:color w:val="FF0000"/>
+          <w:sz w:val="26"/>
+          <w:szCs w:val="26"/>
+          <w:shd w:val="clear" w:color="auto" w:fill="92D050"/>
+        </w:rPr>
+        <w:t xml:space="preserve"> </w:t>
+      </w:r>
+      <w:proofErr w:type="spellStart"/>
+      <w:r>
+        <w:rPr>
+          <w:rFonts w:ascii="Times New Roman" w:hAnsi="Times New Roman" w:cs="Times New Roman"/>
+          <w:color w:val="FF0000"/>
+          <w:sz w:val="26"/>
+          <w:szCs w:val="26"/>
+          <w:shd w:val="clear" w:color="auto" w:fill="92D050"/>
+        </w:rPr>
+        <w:t>của</w:t>
+      </w:r>
+      <w:proofErr w:type="spellEnd"/>
+      <w:r>
+        <w:rPr>
+          <w:rFonts w:ascii="Times New Roman" w:hAnsi="Times New Roman" w:cs="Times New Roman"/>
+          <w:color w:val="FF0000"/>
+          <w:sz w:val="26"/>
+          <w:szCs w:val="26"/>
+          <w:shd w:val="clear" w:color="auto" w:fill="92D050"/>
+        </w:rPr>
+        <w:t xml:space="preserve"> GVHD </w:t>
+      </w:r>
+      <w:r>
+        <w:rPr>
+          <w:rFonts w:ascii="Times New Roman" w:hAnsi="Times New Roman" w:cs="Times New Roman"/>
+          <w:sz w:val="26"/>
+          <w:szCs w:val="26"/>
+          <w:shd w:val="clear" w:color="auto" w:fill="92D050"/>
+        </w:rPr>
+        <w:t>(</w:t>
+      </w:r>
+      <w:proofErr w:type="spellStart"/>
+      <w:r>
+        <w:rPr>
+          <w:rFonts w:ascii="Times New Roman" w:hAnsi="Times New Roman" w:cs="Times New Roman"/>
+          <w:sz w:val="26"/>
+          <w:szCs w:val="26"/>
+          <w:shd w:val="clear" w:color="auto" w:fill="92D050"/>
+        </w:rPr>
+        <w:t>có</w:t>
+      </w:r>
+      <w:proofErr w:type="spellEnd"/>
+      <w:r>
+        <w:rPr>
+          <w:rFonts w:ascii="Times New Roman" w:hAnsi="Times New Roman" w:cs="Times New Roman"/>
+          <w:sz w:val="26"/>
+          <w:szCs w:val="26"/>
+          <w:shd w:val="clear" w:color="auto" w:fill="92D050"/>
+        </w:rPr>
+        <w:t xml:space="preserve"> </w:t>
+      </w:r>
+      <w:proofErr w:type="spellStart"/>
+      <w:r>
+        <w:rPr>
+          <w:rFonts w:ascii="Times New Roman" w:hAnsi="Times New Roman" w:cs="Times New Roman"/>
+          <w:sz w:val="26"/>
+          <w:szCs w:val="26"/>
+          <w:shd w:val="clear" w:color="auto" w:fill="92D050"/>
+        </w:rPr>
+        <w:t>chữ</w:t>
+      </w:r>
+      <w:proofErr w:type="spellEnd"/>
+      <w:r>
+        <w:rPr>
+          <w:rFonts w:ascii="Times New Roman" w:hAnsi="Times New Roman" w:cs="Times New Roman"/>
+          <w:sz w:val="26"/>
+          <w:szCs w:val="26"/>
+          <w:shd w:val="clear" w:color="auto" w:fill="92D050"/>
+        </w:rPr>
+        <w:t xml:space="preserve"> </w:t>
+      </w:r>
+      <w:proofErr w:type="spellStart"/>
+      <w:r>
+        <w:rPr>
+          <w:rFonts w:ascii="Times New Roman" w:hAnsi="Times New Roman" w:cs="Times New Roman"/>
+          <w:sz w:val="26"/>
+          <w:szCs w:val="26"/>
+          <w:shd w:val="clear" w:color="auto" w:fill="92D050"/>
+        </w:rPr>
+        <w:t>ký</w:t>
+      </w:r>
+      <w:proofErr w:type="spellEnd"/>
+      <w:r>
+        <w:rPr>
+          <w:rFonts w:ascii="Times New Roman" w:hAnsi="Times New Roman" w:cs="Times New Roman"/>
+          <w:sz w:val="26"/>
+          <w:szCs w:val="26"/>
+          <w:shd w:val="clear" w:color="auto" w:fill="92D050"/>
+        </w:rPr>
+        <w:t xml:space="preserve"> </w:t>
+      </w:r>
+      <w:proofErr w:type="spellStart"/>
+      <w:r>
+        <w:rPr>
+          <w:rFonts w:ascii="Times New Roman" w:hAnsi="Times New Roman" w:cs="Times New Roman"/>
+          <w:sz w:val="26"/>
+          <w:szCs w:val="26"/>
+          <w:shd w:val="clear" w:color="auto" w:fill="92D050"/>
+        </w:rPr>
+        <w:t>của</w:t>
+      </w:r>
+      <w:proofErr w:type="spellEnd"/>
+      <w:r>
+        <w:rPr>
+          <w:rFonts w:ascii="Times New Roman" w:hAnsi="Times New Roman" w:cs="Times New Roman"/>
+          <w:sz w:val="26"/>
+          <w:szCs w:val="26"/>
+          <w:shd w:val="clear" w:color="auto" w:fill="92D050"/>
+        </w:rPr>
+        <w:t xml:space="preserve"> GVHD</w:t>
+      </w:r>
+      <w:r>
+        <w:rPr>
+          <w:rFonts w:ascii="Times New Roman" w:hAnsi="Times New Roman" w:cs="Times New Roman"/>
+          <w:sz w:val="26"/>
+          <w:szCs w:val="26"/>
+          <w:shd w:val="clear" w:color="auto" w:fill="92D050"/>
+        </w:rPr>
+        <w:t xml:space="preserve"> – </w:t>
+      </w:r>
+      <w:proofErr w:type="spellStart"/>
+      <w:r>
+        <w:rPr>
+          <w:rFonts w:ascii="Times New Roman" w:hAnsi="Times New Roman" w:cs="Times New Roman"/>
+          <w:sz w:val="26"/>
+          <w:szCs w:val="26"/>
+          <w:shd w:val="clear" w:color="auto" w:fill="92D050"/>
+        </w:rPr>
+        <w:t>sau</w:t>
+      </w:r>
+      <w:proofErr w:type="spellEnd"/>
+      <w:r>
+        <w:rPr>
+          <w:rFonts w:ascii="Times New Roman" w:hAnsi="Times New Roman" w:cs="Times New Roman"/>
+          <w:sz w:val="26"/>
+          <w:szCs w:val="26"/>
+          <w:shd w:val="clear" w:color="auto" w:fill="92D050"/>
+        </w:rPr>
+        <w:t xml:space="preserve"> </w:t>
+      </w:r>
+      <w:proofErr w:type="spellStart"/>
+      <w:r>
+        <w:rPr>
+          <w:rFonts w:ascii="Times New Roman" w:hAnsi="Times New Roman" w:cs="Times New Roman"/>
+          <w:sz w:val="26"/>
+          <w:szCs w:val="26"/>
+          <w:shd w:val="clear" w:color="auto" w:fill="92D050"/>
+        </w:rPr>
+        <w:t>khi</w:t>
+      </w:r>
+      <w:proofErr w:type="spellEnd"/>
+      <w:r>
+        <w:rPr>
+          <w:rFonts w:ascii="Times New Roman" w:hAnsi="Times New Roman" w:cs="Times New Roman"/>
+          <w:sz w:val="26"/>
+          <w:szCs w:val="26"/>
+        </w:rPr>
+        <w:t xml:space="preserve"> </w:t>
+      </w:r>
+      <w:bookmarkEnd w:id="0"/>
+      <w:proofErr w:type="spellStart"/>
+      <w:r>
+        <w:rPr>
+          <w:rFonts w:ascii="Times New Roman" w:hAnsi="Times New Roman" w:cs="Times New Roman"/>
+          <w:sz w:val="26"/>
+          <w:szCs w:val="26"/>
+        </w:rPr>
+        <w:t>bảo</w:t>
+      </w:r>
+      <w:proofErr w:type="spellEnd"/>
+      <w:r>
+        <w:rPr>
+          <w:rFonts w:ascii="Times New Roman" w:hAnsi="Times New Roman" w:cs="Times New Roman"/>
+          <w:sz w:val="26"/>
+          <w:szCs w:val="26"/>
+        </w:rPr>
+        <w:t xml:space="preserve"> </w:t>
+      </w:r>
+      <w:proofErr w:type="spellStart"/>
+      <w:r>
+        <w:rPr>
+          <w:rFonts w:ascii="Times New Roman" w:hAnsi="Times New Roman" w:cs="Times New Roman"/>
+          <w:sz w:val="26"/>
+          <w:szCs w:val="26"/>
+        </w:rPr>
+        <w:t>vệ</w:t>
+      </w:r>
+      <w:proofErr w:type="spellEnd"/>
+      <w:r>
+        <w:rPr>
+          <w:rFonts w:ascii="Times New Roman" w:hAnsi="Times New Roman" w:cs="Times New Roman"/>
+          <w:sz w:val="26"/>
+          <w:szCs w:val="26"/>
+        </w:rPr>
+        <w:t xml:space="preserve">), </w:t>
+      </w:r>
+      <w:proofErr w:type="spellStart"/>
+      <w:r>
+        <w:rPr>
+          <w:rFonts w:ascii="Times New Roman" w:hAnsi="Times New Roman" w:cs="Times New Roman"/>
+          <w:color w:val="FF0000"/>
+          <w:sz w:val="26"/>
+          <w:szCs w:val="26"/>
+        </w:rPr>
+        <w:t>bản</w:t>
+      </w:r>
+      <w:proofErr w:type="spellEnd"/>
+      <w:r>
+        <w:rPr>
+          <w:rFonts w:ascii="Times New Roman" w:hAnsi="Times New Roman" w:cs="Times New Roman"/>
+          <w:color w:val="FF0000"/>
+          <w:sz w:val="26"/>
+          <w:szCs w:val="26"/>
+        </w:rPr>
+        <w:t xml:space="preserve"> scan </w:t>
+      </w:r>
+      <w:proofErr w:type="spellStart"/>
+      <w:r>
+        <w:rPr>
+          <w:rFonts w:ascii="Times New Roman" w:hAnsi="Times New Roman" w:cs="Times New Roman"/>
+          <w:color w:val="FF0000"/>
+          <w:sz w:val="26"/>
+          <w:szCs w:val="26"/>
+        </w:rPr>
+        <w:t>nhận</w:t>
+      </w:r>
+      <w:proofErr w:type="spellEnd"/>
+      <w:r>
+        <w:rPr>
+          <w:rFonts w:ascii="Times New Roman" w:hAnsi="Times New Roman" w:cs="Times New Roman"/>
+          <w:color w:val="FF0000"/>
+          <w:sz w:val="26"/>
+          <w:szCs w:val="26"/>
+        </w:rPr>
+        <w:t xml:space="preserve"> </w:t>
+      </w:r>
+      <w:proofErr w:type="spellStart"/>
+      <w:r>
+        <w:rPr>
+          <w:rFonts w:ascii="Times New Roman" w:hAnsi="Times New Roman" w:cs="Times New Roman"/>
+          <w:color w:val="FF0000"/>
+          <w:sz w:val="26"/>
+          <w:szCs w:val="26"/>
+        </w:rPr>
+        <w:t>xét</w:t>
+      </w:r>
+      <w:proofErr w:type="spellEnd"/>
+      <w:r>
+        <w:rPr>
+          <w:rFonts w:ascii="Times New Roman" w:hAnsi="Times New Roman" w:cs="Times New Roman"/>
+          <w:color w:val="FF0000"/>
+          <w:sz w:val="26"/>
+          <w:szCs w:val="26"/>
+        </w:rPr>
+        <w:t xml:space="preserve"> </w:t>
+      </w:r>
+      <w:proofErr w:type="spellStart"/>
+      <w:r>
+        <w:rPr>
+          <w:rFonts w:ascii="Times New Roman" w:hAnsi="Times New Roman" w:cs="Times New Roman"/>
+          <w:color w:val="FF0000"/>
+          <w:sz w:val="26"/>
+          <w:szCs w:val="26"/>
+        </w:rPr>
+        <w:t>của</w:t>
+      </w:r>
+      <w:proofErr w:type="spellEnd"/>
+      <w:r>
+        <w:rPr>
+          <w:rFonts w:ascii="Times New Roman" w:hAnsi="Times New Roman" w:cs="Times New Roman"/>
+          <w:color w:val="FF0000"/>
+          <w:sz w:val="26"/>
+          <w:szCs w:val="26"/>
+        </w:rPr>
+        <w:t xml:space="preserve"> GVPB </w:t>
+      </w:r>
+      <w:r>
+        <w:rPr>
+          <w:rFonts w:ascii="Times New Roman" w:hAnsi="Times New Roman" w:cs="Times New Roman"/>
+          <w:sz w:val="26"/>
+          <w:szCs w:val="26"/>
+        </w:rPr>
+        <w:t>(</w:t>
+      </w:r>
+      <w:proofErr w:type="spellStart"/>
+      <w:r>
+        <w:rPr>
+          <w:rFonts w:ascii="Times New Roman" w:hAnsi="Times New Roman" w:cs="Times New Roman"/>
+          <w:sz w:val="26"/>
+          <w:szCs w:val="26"/>
+        </w:rPr>
+        <w:t>có</w:t>
+      </w:r>
+      <w:proofErr w:type="spellEnd"/>
+      <w:r>
+        <w:rPr>
+          <w:rFonts w:ascii="Times New Roman" w:hAnsi="Times New Roman" w:cs="Times New Roman"/>
+          <w:sz w:val="26"/>
+          <w:szCs w:val="26"/>
+        </w:rPr>
+        <w:t xml:space="preserve"> </w:t>
+      </w:r>
+      <w:proofErr w:type="spellStart"/>
+      <w:r>
+        <w:rPr>
+          <w:rFonts w:ascii="Times New Roman" w:hAnsi="Times New Roman" w:cs="Times New Roman"/>
+          <w:sz w:val="26"/>
+          <w:szCs w:val="26"/>
+        </w:rPr>
+        <w:t>chữ</w:t>
+      </w:r>
+      <w:proofErr w:type="spellEnd"/>
+      <w:r>
+        <w:rPr>
+          <w:rFonts w:ascii="Times New Roman" w:hAnsi="Times New Roman" w:cs="Times New Roman"/>
+          <w:sz w:val="26"/>
+          <w:szCs w:val="26"/>
+        </w:rPr>
+        <w:t xml:space="preserve"> </w:t>
+      </w:r>
+      <w:proofErr w:type="spellStart"/>
+      <w:r>
+        <w:rPr>
+          <w:rFonts w:ascii="Times New Roman" w:hAnsi="Times New Roman" w:cs="Times New Roman"/>
+          <w:sz w:val="26"/>
+          <w:szCs w:val="26"/>
+        </w:rPr>
+        <w:t>ký</w:t>
+      </w:r>
+      <w:proofErr w:type="spellEnd"/>
+      <w:r>
+        <w:rPr>
+          <w:rFonts w:ascii="Times New Roman" w:hAnsi="Times New Roman" w:cs="Times New Roman"/>
+          <w:sz w:val="26"/>
+          <w:szCs w:val="26"/>
+        </w:rPr>
+        <w:t xml:space="preserve"> </w:t>
+      </w:r>
+      <w:proofErr w:type="spellStart"/>
+      <w:r>
+        <w:rPr>
+          <w:rFonts w:ascii="Times New Roman" w:hAnsi="Times New Roman" w:cs="Times New Roman"/>
+          <w:sz w:val="26"/>
+          <w:szCs w:val="26"/>
+        </w:rPr>
+        <w:t>của</w:t>
+      </w:r>
+      <w:proofErr w:type="spellEnd"/>
+      <w:r>
+        <w:rPr>
+          <w:rFonts w:ascii="Times New Roman" w:hAnsi="Times New Roman" w:cs="Times New Roman"/>
+          <w:sz w:val="26"/>
+          <w:szCs w:val="26"/>
+        </w:rPr>
+        <w:t xml:space="preserve"> GVPB</w:t>
+      </w:r>
+      <w:r>
+        <w:rPr>
+          <w:rFonts w:ascii="Times New Roman" w:hAnsi="Times New Roman" w:cs="Times New Roman"/>
+          <w:sz w:val="26"/>
+          <w:szCs w:val="26"/>
+        </w:rPr>
+        <w:t xml:space="preserve"> – </w:t>
+      </w:r>
+      <w:proofErr w:type="spellStart"/>
+      <w:r>
+        <w:rPr>
+          <w:rFonts w:ascii="Times New Roman" w:hAnsi="Times New Roman" w:cs="Times New Roman"/>
+          <w:sz w:val="26"/>
+          <w:szCs w:val="26"/>
+        </w:rPr>
+        <w:t>sau</w:t>
+      </w:r>
+      <w:proofErr w:type="spellEnd"/>
+      <w:r>
+        <w:rPr>
+          <w:rFonts w:ascii="Times New Roman" w:hAnsi="Times New Roman" w:cs="Times New Roman"/>
+          <w:sz w:val="26"/>
+          <w:szCs w:val="26"/>
+        </w:rPr>
+        <w:t xml:space="preserve"> </w:t>
+      </w:r>
+      <w:proofErr w:type="spellStart"/>
+      <w:r>
+        <w:rPr>
+          <w:rFonts w:ascii="Times New Roman" w:hAnsi="Times New Roman" w:cs="Times New Roman"/>
+          <w:sz w:val="26"/>
+          <w:szCs w:val="26"/>
+        </w:rPr>
+        <w:t>khi</w:t>
+      </w:r>
+      <w:proofErr w:type="spellEnd"/>
+      <w:r>
+        <w:rPr>
+          <w:rFonts w:ascii="Times New Roman" w:hAnsi="Times New Roman" w:cs="Times New Roman"/>
+          <w:sz w:val="26"/>
+          <w:szCs w:val="26"/>
+        </w:rPr>
+        <w:t xml:space="preserve"> </w:t>
+      </w:r>
+      <w:proofErr w:type="spellStart"/>
+      <w:r>
+        <w:rPr>
+          <w:rFonts w:ascii="Times New Roman" w:hAnsi="Times New Roman" w:cs="Times New Roman"/>
+          <w:sz w:val="26"/>
+          <w:szCs w:val="26"/>
+        </w:rPr>
+        <w:t>bảo</w:t>
+      </w:r>
+      <w:proofErr w:type="spellEnd"/>
+      <w:r>
+        <w:rPr>
+          <w:rFonts w:ascii="Times New Roman" w:hAnsi="Times New Roman" w:cs="Times New Roman"/>
+          <w:sz w:val="26"/>
+          <w:szCs w:val="26"/>
+        </w:rPr>
+        <w:t xml:space="preserve"> </w:t>
+      </w:r>
+      <w:proofErr w:type="spellStart"/>
+      <w:r>
+        <w:rPr>
+          <w:rFonts w:ascii="Times New Roman" w:hAnsi="Times New Roman" w:cs="Times New Roman"/>
+          <w:sz w:val="26"/>
+          <w:szCs w:val="26"/>
+        </w:rPr>
+        <w:t>vệ</w:t>
+      </w:r>
+      <w:proofErr w:type="spellEnd"/>
+      <w:r>
+        <w:rPr>
+          <w:rFonts w:ascii="Times New Roman" w:hAnsi="Times New Roman" w:cs="Times New Roman"/>
+          <w:sz w:val="26"/>
+          <w:szCs w:val="26"/>
+        </w:rPr>
+        <w:t xml:space="preserve">), </w:t>
+      </w:r>
+      <w:proofErr w:type="spellStart"/>
+      <w:r>
+        <w:rPr>
+          <w:rFonts w:ascii="Times New Roman" w:hAnsi="Times New Roman" w:cs="Times New Roman"/>
+          <w:sz w:val="26"/>
+          <w:szCs w:val="26"/>
+        </w:rPr>
+        <w:t>các</w:t>
+      </w:r>
+      <w:proofErr w:type="spellEnd"/>
+      <w:r>
+        <w:rPr>
+          <w:rFonts w:ascii="Times New Roman" w:hAnsi="Times New Roman" w:cs="Times New Roman"/>
+          <w:sz w:val="26"/>
+          <w:szCs w:val="26"/>
+        </w:rPr>
+        <w:t xml:space="preserve"> </w:t>
+      </w:r>
+      <w:proofErr w:type="spellStart"/>
+      <w:r>
+        <w:rPr>
+          <w:rFonts w:ascii="Times New Roman" w:hAnsi="Times New Roman" w:cs="Times New Roman"/>
+          <w:sz w:val="26"/>
+          <w:szCs w:val="26"/>
+        </w:rPr>
+        <w:t>bài</w:t>
+      </w:r>
+      <w:proofErr w:type="spellEnd"/>
+      <w:r>
+        <w:rPr>
+          <w:rFonts w:ascii="Times New Roman" w:hAnsi="Times New Roman" w:cs="Times New Roman"/>
+          <w:sz w:val="26"/>
+          <w:szCs w:val="26"/>
+        </w:rPr>
+        <w:t xml:space="preserve"> </w:t>
+      </w:r>
+      <w:proofErr w:type="spellStart"/>
+      <w:r>
+        <w:rPr>
+          <w:rFonts w:ascii="Times New Roman" w:hAnsi="Times New Roman" w:cs="Times New Roman"/>
+          <w:sz w:val="26"/>
+          <w:szCs w:val="26"/>
         </w:rPr>
         <w:t>báo</w:t>
       </w:r>
@@ -11174,162 +11958,123 @@
           <w:rFonts w:ascii="Times New Roman" w:hAnsi="Times New Roman" w:cs="Times New Roman"/>
           <w:sz w:val="26"/>
           <w:szCs w:val="26"/>
-          <w:shd w:val="clear" w:color="auto" w:fill="FFFFFF" w:themeFill="background1"/>
-        </w:rPr>
-        <w:t xml:space="preserve"> </w:t>
-      </w:r>
-      <w:proofErr w:type="spellStart"/>
-      <w:r>
-        <w:rPr>
-          <w:rFonts w:ascii="Times New Roman" w:hAnsi="Times New Roman" w:cs="Times New Roman"/>
-          <w:sz w:val="26"/>
-          <w:szCs w:val="26"/>
-          <w:shd w:val="clear" w:color="auto" w:fill="FFFFFF" w:themeFill="background1"/>
-        </w:rPr>
-        <w:t>cáo</w:t>
-      </w:r>
-      <w:proofErr w:type="spellEnd"/>
-      <w:r>
-        <w:rPr>
-          <w:rFonts w:ascii="Times New Roman" w:hAnsi="Times New Roman" w:cs="Times New Roman"/>
-          <w:sz w:val="26"/>
-          <w:szCs w:val="26"/>
-          <w:shd w:val="clear" w:color="auto" w:fill="FFFFFF" w:themeFill="background1"/>
-        </w:rPr>
-        <w:t xml:space="preserve"> </w:t>
-      </w:r>
-      <w:proofErr w:type="spellStart"/>
-      <w:r>
-        <w:rPr>
-          <w:rFonts w:ascii="Times New Roman" w:hAnsi="Times New Roman" w:cs="Times New Roman"/>
-          <w:sz w:val="26"/>
-          <w:szCs w:val="26"/>
-          <w:shd w:val="clear" w:color="auto" w:fill="FFFFFF" w:themeFill="background1"/>
-        </w:rPr>
-        <w:t>khóa</w:t>
-      </w:r>
-      <w:proofErr w:type="spellEnd"/>
-      <w:r>
-        <w:rPr>
-          <w:rFonts w:ascii="Times New Roman" w:hAnsi="Times New Roman" w:cs="Times New Roman"/>
-          <w:sz w:val="26"/>
-          <w:szCs w:val="26"/>
-          <w:shd w:val="clear" w:color="auto" w:fill="FFFFFF" w:themeFill="background1"/>
-        </w:rPr>
-        <w:t xml:space="preserve"> </w:t>
-      </w:r>
-      <w:proofErr w:type="spellStart"/>
-      <w:r>
-        <w:rPr>
-          <w:rFonts w:ascii="Times New Roman" w:hAnsi="Times New Roman" w:cs="Times New Roman"/>
-          <w:sz w:val="26"/>
-          <w:szCs w:val="26"/>
-          <w:shd w:val="clear" w:color="auto" w:fill="FFFFFF" w:themeFill="background1"/>
-        </w:rPr>
-        <w:t>luận</w:t>
-      </w:r>
-      <w:proofErr w:type="spellEnd"/>
-      <w:r>
-        <w:rPr>
-          <w:rFonts w:ascii="Times New Roman" w:hAnsi="Times New Roman" w:cs="Times New Roman"/>
-          <w:sz w:val="26"/>
-          <w:szCs w:val="26"/>
-          <w:shd w:val="clear" w:color="auto" w:fill="FFFFFF" w:themeFill="background1"/>
-        </w:rPr>
-        <w:t>,</w:t>
-      </w:r>
-      <w:r>
-        <w:rPr>
-          <w:rFonts w:ascii="Times New Roman" w:hAnsi="Times New Roman" w:cs="Times New Roman"/>
-          <w:color w:val="FF0000"/>
-          <w:sz w:val="26"/>
-          <w:szCs w:val="26"/>
-          <w:shd w:val="clear" w:color="auto" w:fill="FFFFFF" w:themeFill="background1"/>
-        </w:rPr>
-        <w:t xml:space="preserve"> </w:t>
-      </w:r>
-      <w:proofErr w:type="spellStart"/>
-      <w:r>
-        <w:rPr>
-          <w:rFonts w:ascii="Times New Roman" w:hAnsi="Times New Roman" w:cs="Times New Roman"/>
-          <w:color w:val="FF0000"/>
-          <w:sz w:val="26"/>
-          <w:szCs w:val="26"/>
-          <w:shd w:val="clear" w:color="auto" w:fill="FFFFFF" w:themeFill="background1"/>
-        </w:rPr>
-        <w:t>bản</w:t>
-      </w:r>
-      <w:proofErr w:type="spellEnd"/>
-      <w:r>
-        <w:rPr>
-          <w:rFonts w:ascii="Times New Roman" w:hAnsi="Times New Roman" w:cs="Times New Roman"/>
-          <w:color w:val="FF0000"/>
-          <w:sz w:val="26"/>
-          <w:szCs w:val="26"/>
-          <w:shd w:val="clear" w:color="auto" w:fill="FFFFFF" w:themeFill="background1"/>
-        </w:rPr>
-        <w:t xml:space="preserve"> scan </w:t>
-      </w:r>
-      <w:proofErr w:type="spellStart"/>
-      <w:r>
-        <w:rPr>
-          <w:rFonts w:ascii="Times New Roman" w:hAnsi="Times New Roman" w:cs="Times New Roman"/>
-          <w:color w:val="FF0000"/>
-          <w:sz w:val="26"/>
-          <w:szCs w:val="26"/>
-          <w:shd w:val="clear" w:color="auto" w:fill="FFFFFF" w:themeFill="background1"/>
-        </w:rPr>
-        <w:t>đề</w:t>
-      </w:r>
-      <w:proofErr w:type="spellEnd"/>
-      <w:r>
-        <w:rPr>
-          <w:rFonts w:ascii="Times New Roman" w:hAnsi="Times New Roman" w:cs="Times New Roman"/>
-          <w:color w:val="FF0000"/>
-          <w:sz w:val="26"/>
-          <w:szCs w:val="26"/>
-          <w:shd w:val="clear" w:color="auto" w:fill="FFFFFF" w:themeFill="background1"/>
-        </w:rPr>
-        <w:t xml:space="preserve"> </w:t>
-      </w:r>
-      <w:proofErr w:type="spellStart"/>
-      <w:r>
-        <w:rPr>
-          <w:rFonts w:ascii="Times New Roman" w:hAnsi="Times New Roman" w:cs="Times New Roman"/>
-          <w:color w:val="FF0000"/>
-          <w:sz w:val="26"/>
-          <w:szCs w:val="26"/>
-          <w:shd w:val="clear" w:color="auto" w:fill="FFFFFF" w:themeFill="background1"/>
-        </w:rPr>
-        <w:t>cương</w:t>
-      </w:r>
-      <w:proofErr w:type="spellEnd"/>
-      <w:r>
-        <w:rPr>
-          <w:rFonts w:ascii="Times New Roman" w:hAnsi="Times New Roman" w:cs="Times New Roman"/>
-          <w:color w:val="FF0000"/>
-          <w:sz w:val="26"/>
-          <w:szCs w:val="26"/>
-          <w:shd w:val="clear" w:color="auto" w:fill="FFFFFF" w:themeFill="background1"/>
-        </w:rPr>
-        <w:t xml:space="preserve"> </w:t>
-      </w:r>
-      <w:r>
-        <w:rPr>
-          <w:rFonts w:ascii="Times New Roman" w:hAnsi="Times New Roman" w:cs="Times New Roman"/>
-          <w:sz w:val="26"/>
-          <w:szCs w:val="26"/>
-          <w:shd w:val="clear" w:color="auto" w:fill="FFFFFF" w:themeFill="background1"/>
-        </w:rPr>
-        <w:t>(</w:t>
-      </w:r>
-      <w:proofErr w:type="spellStart"/>
-      <w:r>
-        <w:rPr>
-          <w:rFonts w:ascii="Times New Roman" w:hAnsi="Times New Roman" w:cs="Times New Roman"/>
-          <w:sz w:val="26"/>
-          <w:szCs w:val="26"/>
-          <w:shd w:val="clear" w:color="auto" w:fill="FFFFFF" w:themeFill="background1"/>
+        </w:rPr>
+        <w:t xml:space="preserve"> </w:t>
+      </w:r>
+      <w:proofErr w:type="spellStart"/>
+      <w:r>
+        <w:rPr>
+          <w:rFonts w:ascii="Times New Roman" w:hAnsi="Times New Roman" w:cs="Times New Roman"/>
+          <w:sz w:val="26"/>
+          <w:szCs w:val="26"/>
+        </w:rPr>
+        <w:t>khoa</w:t>
+      </w:r>
+      <w:proofErr w:type="spellEnd"/>
+      <w:r>
+        <w:rPr>
+          <w:rFonts w:ascii="Times New Roman" w:hAnsi="Times New Roman" w:cs="Times New Roman"/>
+          <w:sz w:val="26"/>
+          <w:szCs w:val="26"/>
+        </w:rPr>
+        <w:t xml:space="preserve"> </w:t>
+      </w:r>
+      <w:proofErr w:type="spellStart"/>
+      <w:r>
+        <w:rPr>
+          <w:rFonts w:ascii="Times New Roman" w:hAnsi="Times New Roman" w:cs="Times New Roman"/>
+          <w:sz w:val="26"/>
+          <w:szCs w:val="26"/>
+        </w:rPr>
+        <w:t>học</w:t>
+      </w:r>
+      <w:proofErr w:type="spellEnd"/>
+      <w:r>
+        <w:rPr>
+          <w:rFonts w:ascii="Times New Roman" w:hAnsi="Times New Roman" w:cs="Times New Roman"/>
+          <w:sz w:val="26"/>
+          <w:szCs w:val="26"/>
+        </w:rPr>
+        <w:t xml:space="preserve"> </w:t>
+      </w:r>
+      <w:proofErr w:type="spellStart"/>
+      <w:r>
+        <w:rPr>
+          <w:rFonts w:ascii="Times New Roman" w:hAnsi="Times New Roman" w:cs="Times New Roman"/>
+          <w:sz w:val="26"/>
+          <w:szCs w:val="26"/>
+        </w:rPr>
+        <w:t>đã</w:t>
+      </w:r>
+      <w:proofErr w:type="spellEnd"/>
+      <w:r>
+        <w:rPr>
+          <w:rFonts w:ascii="Times New Roman" w:hAnsi="Times New Roman" w:cs="Times New Roman"/>
+          <w:sz w:val="26"/>
+          <w:szCs w:val="26"/>
+        </w:rPr>
+        <w:t xml:space="preserve"> </w:t>
+      </w:r>
+      <w:proofErr w:type="spellStart"/>
+      <w:r>
+        <w:rPr>
+          <w:rFonts w:ascii="Times New Roman" w:hAnsi="Times New Roman" w:cs="Times New Roman"/>
+          <w:sz w:val="26"/>
+          <w:szCs w:val="26"/>
+        </w:rPr>
+        <w:t>công</w:t>
+      </w:r>
+      <w:proofErr w:type="spellEnd"/>
+      <w:r>
+        <w:rPr>
+          <w:rFonts w:ascii="Times New Roman" w:hAnsi="Times New Roman" w:cs="Times New Roman"/>
+          <w:sz w:val="26"/>
+          <w:szCs w:val="26"/>
+        </w:rPr>
+        <w:t xml:space="preserve"> </w:t>
+      </w:r>
+      <w:proofErr w:type="spellStart"/>
+      <w:r>
+        <w:rPr>
+          <w:rFonts w:ascii="Times New Roman" w:hAnsi="Times New Roman" w:cs="Times New Roman"/>
+          <w:sz w:val="26"/>
+          <w:szCs w:val="26"/>
+        </w:rPr>
+        <w:t>bố</w:t>
+      </w:r>
+      <w:proofErr w:type="spellEnd"/>
+      <w:r>
+        <w:rPr>
+          <w:rFonts w:ascii="Times New Roman" w:hAnsi="Times New Roman" w:cs="Times New Roman"/>
+          <w:sz w:val="26"/>
+          <w:szCs w:val="26"/>
+        </w:rPr>
+        <w:t xml:space="preserve"> (</w:t>
+      </w:r>
+      <w:proofErr w:type="spellStart"/>
+      <w:r>
+        <w:rPr>
+          <w:rFonts w:ascii="Times New Roman" w:hAnsi="Times New Roman" w:cs="Times New Roman"/>
+          <w:sz w:val="26"/>
+          <w:szCs w:val="26"/>
+        </w:rPr>
+        <w:t>nếu</w:t>
+      </w:r>
+      <w:proofErr w:type="spellEnd"/>
+      <w:r>
+        <w:rPr>
+          <w:rFonts w:ascii="Times New Roman" w:hAnsi="Times New Roman" w:cs="Times New Roman"/>
+          <w:sz w:val="26"/>
+          <w:szCs w:val="26"/>
+        </w:rPr>
+        <w:t xml:space="preserve"> </w:t>
+      </w:r>
+      <w:proofErr w:type="spellStart"/>
+      <w:r>
+        <w:rPr>
+          <w:rFonts w:ascii="Times New Roman" w:hAnsi="Times New Roman" w:cs="Times New Roman"/>
+          <w:sz w:val="26"/>
+          <w:szCs w:val="26"/>
         </w:rPr>
         <w:t>có</w:t>
       </w:r>
@@ -11339,753 +12084,10 @@
           <w:rFonts w:ascii="Times New Roman" w:hAnsi="Times New Roman" w:cs="Times New Roman"/>
           <w:sz w:val="26"/>
           <w:szCs w:val="26"/>
-          <w:shd w:val="clear" w:color="auto" w:fill="FFFFFF" w:themeFill="background1"/>
-        </w:rPr>
-        <w:t xml:space="preserve"> </w:t>
-      </w:r>
-      <w:proofErr w:type="spellStart"/>
-      <w:r>
-        <w:rPr>
-          <w:rFonts w:ascii="Times New Roman" w:hAnsi="Times New Roman" w:cs="Times New Roman"/>
-          <w:sz w:val="26"/>
-          <w:szCs w:val="26"/>
-          <w:shd w:val="clear" w:color="auto" w:fill="FFFFFF" w:themeFill="background1"/>
-        </w:rPr>
-        <w:t>chữ</w:t>
-      </w:r>
-      <w:proofErr w:type="spellEnd"/>
-      <w:r>
-        <w:rPr>
-          <w:rFonts w:ascii="Times New Roman" w:hAnsi="Times New Roman" w:cs="Times New Roman"/>
-          <w:sz w:val="26"/>
-          <w:szCs w:val="26"/>
-          <w:shd w:val="clear" w:color="auto" w:fill="FFFFFF" w:themeFill="background1"/>
-        </w:rPr>
-        <w:t xml:space="preserve"> </w:t>
-      </w:r>
-      <w:proofErr w:type="spellStart"/>
-      <w:r>
-        <w:rPr>
-          <w:rFonts w:ascii="Times New Roman" w:hAnsi="Times New Roman" w:cs="Times New Roman"/>
-          <w:sz w:val="26"/>
-          <w:szCs w:val="26"/>
-          <w:shd w:val="clear" w:color="auto" w:fill="FFFFFF" w:themeFill="background1"/>
-        </w:rPr>
-        <w:t>ký</w:t>
-      </w:r>
-      <w:proofErr w:type="spellEnd"/>
-      <w:r>
-        <w:rPr>
-          <w:rFonts w:ascii="Times New Roman" w:hAnsi="Times New Roman" w:cs="Times New Roman"/>
-          <w:sz w:val="26"/>
-          <w:szCs w:val="26"/>
-          <w:shd w:val="clear" w:color="auto" w:fill="FFFFFF" w:themeFill="background1"/>
-        </w:rPr>
-        <w:t xml:space="preserve"> </w:t>
-      </w:r>
-      <w:proofErr w:type="spellStart"/>
-      <w:r>
-        <w:rPr>
-          <w:rFonts w:ascii="Times New Roman" w:hAnsi="Times New Roman" w:cs="Times New Roman"/>
-          <w:sz w:val="26"/>
-          <w:szCs w:val="26"/>
-          <w:shd w:val="clear" w:color="auto" w:fill="FFFFFF" w:themeFill="background1"/>
-        </w:rPr>
-        <w:t>của</w:t>
-      </w:r>
-      <w:proofErr w:type="spellEnd"/>
-      <w:r>
-        <w:rPr>
-          <w:rFonts w:ascii="Times New Roman" w:hAnsi="Times New Roman" w:cs="Times New Roman"/>
-          <w:sz w:val="26"/>
-          <w:szCs w:val="26"/>
-          <w:shd w:val="clear" w:color="auto" w:fill="FFFFFF" w:themeFill="background1"/>
-        </w:rPr>
-        <w:t xml:space="preserve"> GVHD), </w:t>
-      </w:r>
-      <w:proofErr w:type="spellStart"/>
-      <w:r>
-        <w:rPr>
-          <w:rFonts w:ascii="Times New Roman" w:hAnsi="Times New Roman" w:cs="Times New Roman"/>
-          <w:color w:val="FF0000"/>
-          <w:sz w:val="26"/>
-          <w:szCs w:val="26"/>
-          <w:shd w:val="clear" w:color="auto" w:fill="FFFFFF" w:themeFill="background1"/>
-        </w:rPr>
-        <w:t>bản</w:t>
-      </w:r>
-      <w:proofErr w:type="spellEnd"/>
-      <w:r>
-        <w:rPr>
-          <w:rFonts w:ascii="Times New Roman" w:hAnsi="Times New Roman" w:cs="Times New Roman"/>
-          <w:color w:val="FF0000"/>
-          <w:sz w:val="26"/>
-          <w:szCs w:val="26"/>
-          <w:shd w:val="clear" w:color="auto" w:fill="FFFFFF" w:themeFill="background1"/>
-        </w:rPr>
-        <w:t xml:space="preserve"> scan </w:t>
-      </w:r>
-      <w:proofErr w:type="spellStart"/>
-      <w:r>
-        <w:rPr>
-          <w:rFonts w:ascii="Times New Roman" w:hAnsi="Times New Roman" w:cs="Times New Roman"/>
-          <w:color w:val="FF0000"/>
-          <w:sz w:val="26"/>
-          <w:szCs w:val="26"/>
-          <w:shd w:val="clear" w:color="auto" w:fill="FFFFFF" w:themeFill="background1"/>
-        </w:rPr>
-        <w:t>nhận</w:t>
-      </w:r>
-      <w:proofErr w:type="spellEnd"/>
-      <w:r>
-        <w:rPr>
-          <w:rFonts w:ascii="Times New Roman" w:hAnsi="Times New Roman" w:cs="Times New Roman"/>
-          <w:color w:val="FF0000"/>
-          <w:sz w:val="26"/>
-          <w:szCs w:val="26"/>
-          <w:shd w:val="clear" w:color="auto" w:fill="FFFFFF" w:themeFill="background1"/>
-        </w:rPr>
-        <w:t xml:space="preserve"> </w:t>
-      </w:r>
-      <w:proofErr w:type="spellStart"/>
-      <w:r>
-        <w:rPr>
-          <w:rFonts w:ascii="Times New Roman" w:hAnsi="Times New Roman" w:cs="Times New Roman"/>
-          <w:color w:val="FF0000"/>
-          <w:sz w:val="26"/>
-          <w:szCs w:val="26"/>
-          <w:shd w:val="clear" w:color="auto" w:fill="FFFFFF" w:themeFill="background1"/>
-        </w:rPr>
-        <w:t>xét</w:t>
-      </w:r>
-      <w:proofErr w:type="spellEnd"/>
-      <w:r>
-        <w:rPr>
-          <w:rFonts w:ascii="Times New Roman" w:hAnsi="Times New Roman" w:cs="Times New Roman"/>
-          <w:color w:val="FF0000"/>
-          <w:sz w:val="26"/>
-          <w:szCs w:val="26"/>
-          <w:shd w:val="clear" w:color="auto" w:fill="FFFFFF" w:themeFill="background1"/>
-        </w:rPr>
-        <w:t xml:space="preserve"> </w:t>
-      </w:r>
-      <w:proofErr w:type="spellStart"/>
-      <w:r>
-        <w:rPr>
-          <w:rFonts w:ascii="Times New Roman" w:hAnsi="Times New Roman" w:cs="Times New Roman"/>
-          <w:color w:val="FF0000"/>
-          <w:sz w:val="26"/>
-          <w:szCs w:val="26"/>
-          <w:shd w:val="clear" w:color="auto" w:fill="FFFFFF" w:themeFill="background1"/>
-        </w:rPr>
-        <w:t>của</w:t>
-      </w:r>
-      <w:proofErr w:type="spellEnd"/>
-      <w:r>
-        <w:rPr>
-          <w:rFonts w:ascii="Times New Roman" w:hAnsi="Times New Roman" w:cs="Times New Roman"/>
-          <w:color w:val="FF0000"/>
-          <w:sz w:val="26"/>
-          <w:szCs w:val="26"/>
-          <w:shd w:val="clear" w:color="auto" w:fill="FFFFFF" w:themeFill="background1"/>
-        </w:rPr>
-        <w:t xml:space="preserve"> GVHD </w:t>
-      </w:r>
-      <w:r>
-        <w:rPr>
-          <w:rFonts w:ascii="Times New Roman" w:hAnsi="Times New Roman" w:cs="Times New Roman"/>
-          <w:sz w:val="26"/>
-          <w:szCs w:val="26"/>
-          <w:shd w:val="clear" w:color="auto" w:fill="FFFFFF" w:themeFill="background1"/>
-        </w:rPr>
-        <w:t>(</w:t>
-      </w:r>
-      <w:proofErr w:type="spellStart"/>
-      <w:r>
-        <w:rPr>
-          <w:rFonts w:ascii="Times New Roman" w:hAnsi="Times New Roman" w:cs="Times New Roman"/>
-          <w:sz w:val="26"/>
-          <w:szCs w:val="26"/>
-          <w:shd w:val="clear" w:color="auto" w:fill="FFFFFF" w:themeFill="background1"/>
-        </w:rPr>
-        <w:t>có</w:t>
-      </w:r>
-      <w:proofErr w:type="spellEnd"/>
-      <w:r>
-        <w:rPr>
-          <w:rFonts w:ascii="Times New Roman" w:hAnsi="Times New Roman" w:cs="Times New Roman"/>
-          <w:sz w:val="26"/>
-          <w:szCs w:val="26"/>
-          <w:shd w:val="clear" w:color="auto" w:fill="FFFFFF" w:themeFill="background1"/>
-        </w:rPr>
-        <w:t xml:space="preserve"> </w:t>
-      </w:r>
-      <w:proofErr w:type="spellStart"/>
-      <w:r>
-        <w:rPr>
-          <w:rFonts w:ascii="Times New Roman" w:hAnsi="Times New Roman" w:cs="Times New Roman"/>
-          <w:sz w:val="26"/>
-          <w:szCs w:val="26"/>
-          <w:shd w:val="clear" w:color="auto" w:fill="FFFFFF" w:themeFill="background1"/>
-        </w:rPr>
-        <w:t>chữ</w:t>
-      </w:r>
-      <w:proofErr w:type="spellEnd"/>
-      <w:r>
-        <w:rPr>
-          <w:rFonts w:ascii="Times New Roman" w:hAnsi="Times New Roman" w:cs="Times New Roman"/>
-          <w:sz w:val="26"/>
-          <w:szCs w:val="26"/>
-          <w:shd w:val="clear" w:color="auto" w:fill="FFFFFF" w:themeFill="background1"/>
-        </w:rPr>
-        <w:t xml:space="preserve"> </w:t>
-      </w:r>
-      <w:proofErr w:type="spellStart"/>
-      <w:r>
-        <w:rPr>
-          <w:rFonts w:ascii="Times New Roman" w:hAnsi="Times New Roman" w:cs="Times New Roman"/>
-          <w:sz w:val="26"/>
-          <w:szCs w:val="26"/>
-          <w:shd w:val="clear" w:color="auto" w:fill="FFFFFF" w:themeFill="background1"/>
-        </w:rPr>
-        <w:t>ký</w:t>
-      </w:r>
-      <w:proofErr w:type="spellEnd"/>
-      <w:r>
-        <w:rPr>
-          <w:rFonts w:ascii="Times New Roman" w:hAnsi="Times New Roman" w:cs="Times New Roman"/>
-          <w:sz w:val="26"/>
-          <w:szCs w:val="26"/>
-          <w:shd w:val="clear" w:color="auto" w:fill="FFFFFF" w:themeFill="background1"/>
-        </w:rPr>
-        <w:t xml:space="preserve"> </w:t>
-      </w:r>
-      <w:proofErr w:type="spellStart"/>
-      <w:r>
-        <w:rPr>
-          <w:rFonts w:ascii="Times New Roman" w:hAnsi="Times New Roman" w:cs="Times New Roman"/>
-          <w:sz w:val="26"/>
-          <w:szCs w:val="26"/>
-          <w:shd w:val="clear" w:color="auto" w:fill="FFFFFF" w:themeFill="background1"/>
-        </w:rPr>
-        <w:t>của</w:t>
-      </w:r>
-      <w:proofErr w:type="spellEnd"/>
-      <w:r>
-        <w:rPr>
-          <w:rFonts w:ascii="Times New Roman" w:hAnsi="Times New Roman" w:cs="Times New Roman"/>
-          <w:sz w:val="26"/>
-          <w:szCs w:val="26"/>
-          <w:shd w:val="clear" w:color="auto" w:fill="FFFFFF" w:themeFill="background1"/>
-        </w:rPr>
-        <w:t xml:space="preserve"> GVHD</w:t>
-      </w:r>
-      <w:r>
-        <w:rPr>
-          <w:rFonts w:ascii="Times New Roman" w:hAnsi="Times New Roman" w:cs="Times New Roman"/>
-          <w:sz w:val="26"/>
-          <w:szCs w:val="26"/>
-          <w:shd w:val="clear" w:color="auto" w:fill="FFFFFF" w:themeFill="background1"/>
-        </w:rPr>
-        <w:t xml:space="preserve"> – </w:t>
-      </w:r>
-      <w:proofErr w:type="spellStart"/>
-      <w:r>
-        <w:rPr>
-          <w:rFonts w:ascii="Times New Roman" w:hAnsi="Times New Roman" w:cs="Times New Roman"/>
-          <w:sz w:val="26"/>
-          <w:szCs w:val="26"/>
-          <w:shd w:val="clear" w:color="auto" w:fill="FFFFFF" w:themeFill="background1"/>
-        </w:rPr>
-        <w:t>sau</w:t>
-      </w:r>
-      <w:proofErr w:type="spellEnd"/>
-      <w:r>
-        <w:rPr>
-          <w:rFonts w:ascii="Times New Roman" w:hAnsi="Times New Roman" w:cs="Times New Roman"/>
-          <w:sz w:val="26"/>
-          <w:szCs w:val="26"/>
-          <w:shd w:val="clear" w:color="auto" w:fill="FFFFFF" w:themeFill="background1"/>
-        </w:rPr>
-        <w:t xml:space="preserve"> </w:t>
-      </w:r>
-      <w:proofErr w:type="spellStart"/>
-      <w:r>
-        <w:rPr>
-          <w:rFonts w:ascii="Times New Roman" w:hAnsi="Times New Roman" w:cs="Times New Roman"/>
-          <w:sz w:val="26"/>
-          <w:szCs w:val="26"/>
-          <w:shd w:val="clear" w:color="auto" w:fill="FFFFFF" w:themeFill="background1"/>
-        </w:rPr>
-        <w:t>khi</w:t>
-      </w:r>
-      <w:proofErr w:type="spellEnd"/>
-      <w:r>
-        <w:rPr>
-          <w:rFonts w:ascii="Times New Roman" w:hAnsi="Times New Roman" w:cs="Times New Roman"/>
-          <w:sz w:val="26"/>
-          <w:szCs w:val="26"/>
-        </w:rPr>
-        <w:t xml:space="preserve"> </w:t>
-      </w:r>
-      <w:proofErr w:type="spellStart"/>
-      <w:r>
-        <w:rPr>
-          <w:rFonts w:ascii="Times New Roman" w:hAnsi="Times New Roman" w:cs="Times New Roman"/>
-          <w:sz w:val="26"/>
-          <w:szCs w:val="26"/>
-        </w:rPr>
-        <w:t>bảo</w:t>
-      </w:r>
-      <w:proofErr w:type="spellEnd"/>
-      <w:r>
-        <w:rPr>
-          <w:rFonts w:ascii="Times New Roman" w:hAnsi="Times New Roman" w:cs="Times New Roman"/>
-          <w:sz w:val="26"/>
-          <w:szCs w:val="26"/>
-        </w:rPr>
-        <w:t xml:space="preserve"> </w:t>
-      </w:r>
-      <w:proofErr w:type="spellStart"/>
-      <w:r>
-        <w:rPr>
-          <w:rFonts w:ascii="Times New Roman" w:hAnsi="Times New Roman" w:cs="Times New Roman"/>
-          <w:sz w:val="26"/>
-          <w:szCs w:val="26"/>
-        </w:rPr>
-        <w:t>vệ</w:t>
-      </w:r>
-      <w:proofErr w:type="spellEnd"/>
-      <w:r>
-        <w:rPr>
-          <w:rFonts w:ascii="Times New Roman" w:hAnsi="Times New Roman" w:cs="Times New Roman"/>
-          <w:sz w:val="26"/>
-          <w:szCs w:val="26"/>
-        </w:rPr>
-        <w:t xml:space="preserve">), </w:t>
-      </w:r>
-      <w:proofErr w:type="spellStart"/>
-      <w:r>
-        <w:rPr>
-          <w:rFonts w:ascii="Times New Roman" w:hAnsi="Times New Roman" w:cs="Times New Roman"/>
-          <w:color w:val="FF0000"/>
-          <w:sz w:val="26"/>
-          <w:szCs w:val="26"/>
-        </w:rPr>
-        <w:t>bản</w:t>
-      </w:r>
-      <w:proofErr w:type="spellEnd"/>
-      <w:r>
-        <w:rPr>
-          <w:rFonts w:ascii="Times New Roman" w:hAnsi="Times New Roman" w:cs="Times New Roman"/>
-          <w:color w:val="FF0000"/>
-          <w:sz w:val="26"/>
-          <w:szCs w:val="26"/>
-        </w:rPr>
-        <w:t xml:space="preserve"> scan </w:t>
-      </w:r>
-      <w:proofErr w:type="spellStart"/>
-      <w:r>
-        <w:rPr>
-          <w:rFonts w:ascii="Times New Roman" w:hAnsi="Times New Roman" w:cs="Times New Roman"/>
-          <w:color w:val="FF0000"/>
-          <w:sz w:val="26"/>
-          <w:szCs w:val="26"/>
-        </w:rPr>
-        <w:t>nhận</w:t>
-      </w:r>
-      <w:proofErr w:type="spellEnd"/>
-      <w:r>
-        <w:rPr>
-          <w:rFonts w:ascii="Times New Roman" w:hAnsi="Times New Roman" w:cs="Times New Roman"/>
-          <w:color w:val="FF0000"/>
-          <w:sz w:val="26"/>
-          <w:szCs w:val="26"/>
-        </w:rPr>
-        <w:t xml:space="preserve"> </w:t>
-      </w:r>
-      <w:proofErr w:type="spellStart"/>
-      <w:r>
-        <w:rPr>
-          <w:rFonts w:ascii="Times New Roman" w:hAnsi="Times New Roman" w:cs="Times New Roman"/>
-          <w:color w:val="FF0000"/>
-          <w:sz w:val="26"/>
-          <w:szCs w:val="26"/>
-        </w:rPr>
-        <w:t>xét</w:t>
-      </w:r>
-      <w:proofErr w:type="spellEnd"/>
-      <w:r>
-        <w:rPr>
-          <w:rFonts w:ascii="Times New Roman" w:hAnsi="Times New Roman" w:cs="Times New Roman"/>
-          <w:color w:val="FF0000"/>
-          <w:sz w:val="26"/>
-          <w:szCs w:val="26"/>
-        </w:rPr>
-        <w:t xml:space="preserve"> </w:t>
-      </w:r>
-      <w:proofErr w:type="spellStart"/>
-      <w:r>
-        <w:rPr>
-          <w:rFonts w:ascii="Times New Roman" w:hAnsi="Times New Roman" w:cs="Times New Roman"/>
-          <w:color w:val="FF0000"/>
-          <w:sz w:val="26"/>
-          <w:szCs w:val="26"/>
-        </w:rPr>
-        <w:t>của</w:t>
-      </w:r>
-      <w:proofErr w:type="spellEnd"/>
-      <w:r>
-        <w:rPr>
-          <w:rFonts w:ascii="Times New Roman" w:hAnsi="Times New Roman" w:cs="Times New Roman"/>
-          <w:color w:val="FF0000"/>
-          <w:sz w:val="26"/>
-          <w:szCs w:val="26"/>
-        </w:rPr>
-        <w:t xml:space="preserve"> GVPB </w:t>
-      </w:r>
-      <w:r>
-        <w:rPr>
-          <w:rFonts w:ascii="Times New Roman" w:hAnsi="Times New Roman" w:cs="Times New Roman"/>
-          <w:sz w:val="26"/>
-          <w:szCs w:val="26"/>
-        </w:rPr>
-        <w:t>(</w:t>
-      </w:r>
-      <w:proofErr w:type="spellStart"/>
-      <w:r>
-        <w:rPr>
-          <w:rFonts w:ascii="Times New Roman" w:hAnsi="Times New Roman" w:cs="Times New Roman"/>
-          <w:sz w:val="26"/>
-          <w:szCs w:val="26"/>
-        </w:rPr>
-        <w:t>có</w:t>
-      </w:r>
-      <w:proofErr w:type="spellEnd"/>
-      <w:r>
-        <w:rPr>
-          <w:rFonts w:ascii="Times New Roman" w:hAnsi="Times New Roman" w:cs="Times New Roman"/>
-          <w:sz w:val="26"/>
-          <w:szCs w:val="26"/>
-        </w:rPr>
-        <w:t xml:space="preserve"> </w:t>
-      </w:r>
-      <w:proofErr w:type="spellStart"/>
-      <w:r>
-        <w:rPr>
-          <w:rFonts w:ascii="Times New Roman" w:hAnsi="Times New Roman" w:cs="Times New Roman"/>
-          <w:sz w:val="26"/>
-          <w:szCs w:val="26"/>
-        </w:rPr>
-        <w:t>chữ</w:t>
-      </w:r>
-      <w:proofErr w:type="spellEnd"/>
-      <w:r>
-        <w:rPr>
-          <w:rFonts w:ascii="Times New Roman" w:hAnsi="Times New Roman" w:cs="Times New Roman"/>
-          <w:sz w:val="26"/>
-          <w:szCs w:val="26"/>
-        </w:rPr>
-        <w:t xml:space="preserve"> </w:t>
-      </w:r>
-      <w:proofErr w:type="spellStart"/>
-      <w:r>
-        <w:rPr>
-          <w:rFonts w:ascii="Times New Roman" w:hAnsi="Times New Roman" w:cs="Times New Roman"/>
-          <w:sz w:val="26"/>
-          <w:szCs w:val="26"/>
-        </w:rPr>
-        <w:t>ký</w:t>
-      </w:r>
-      <w:proofErr w:type="spellEnd"/>
-      <w:r>
-        <w:rPr>
-          <w:rFonts w:ascii="Times New Roman" w:hAnsi="Times New Roman" w:cs="Times New Roman"/>
-          <w:sz w:val="26"/>
-          <w:szCs w:val="26"/>
-        </w:rPr>
-        <w:t xml:space="preserve"> </w:t>
-      </w:r>
-      <w:proofErr w:type="spellStart"/>
-      <w:r>
-        <w:rPr>
-          <w:rFonts w:ascii="Times New Roman" w:hAnsi="Times New Roman" w:cs="Times New Roman"/>
-          <w:sz w:val="26"/>
-          <w:szCs w:val="26"/>
-        </w:rPr>
-        <w:t>của</w:t>
-      </w:r>
-      <w:proofErr w:type="spellEnd"/>
-      <w:r>
-        <w:rPr>
-          <w:rFonts w:ascii="Times New Roman" w:hAnsi="Times New Roman" w:cs="Times New Roman"/>
-          <w:sz w:val="26"/>
-          <w:szCs w:val="26"/>
-        </w:rPr>
-        <w:t xml:space="preserve"> GVPB</w:t>
-      </w:r>
-      <w:r>
-        <w:rPr>
-          <w:rFonts w:ascii="Times New Roman" w:hAnsi="Times New Roman" w:cs="Times New Roman"/>
-          <w:sz w:val="26"/>
-          <w:szCs w:val="26"/>
-        </w:rPr>
-        <w:t xml:space="preserve"> – </w:t>
-      </w:r>
-      <w:proofErr w:type="spellStart"/>
-      <w:r>
-        <w:rPr>
-          <w:rFonts w:ascii="Times New Roman" w:hAnsi="Times New Roman" w:cs="Times New Roman"/>
-          <w:sz w:val="26"/>
-          <w:szCs w:val="26"/>
-        </w:rPr>
-        <w:t>sau</w:t>
-      </w:r>
-      <w:proofErr w:type="spellEnd"/>
-      <w:r>
-        <w:rPr>
-          <w:rFonts w:ascii="Times New Roman" w:hAnsi="Times New Roman" w:cs="Times New Roman"/>
-          <w:sz w:val="26"/>
-          <w:szCs w:val="26"/>
-        </w:rPr>
-        <w:t xml:space="preserve"> </w:t>
-      </w:r>
-      <w:proofErr w:type="spellStart"/>
-      <w:r>
-        <w:rPr>
-          <w:rFonts w:ascii="Times New Roman" w:hAnsi="Times New Roman" w:cs="Times New Roman"/>
-          <w:sz w:val="26"/>
-          <w:szCs w:val="26"/>
-        </w:rPr>
-        <w:t>khi</w:t>
-      </w:r>
-      <w:proofErr w:type="spellEnd"/>
-      <w:r>
-        <w:rPr>
-          <w:rFonts w:ascii="Times New Roman" w:hAnsi="Times New Roman" w:cs="Times New Roman"/>
-          <w:sz w:val="26"/>
-          <w:szCs w:val="26"/>
-        </w:rPr>
-        <w:t xml:space="preserve"> </w:t>
-      </w:r>
-      <w:proofErr w:type="spellStart"/>
-      <w:r>
-        <w:rPr>
-          <w:rFonts w:ascii="Times New Roman" w:hAnsi="Times New Roman" w:cs="Times New Roman"/>
-          <w:sz w:val="26"/>
-          <w:szCs w:val="26"/>
-        </w:rPr>
-        <w:t>bảo</w:t>
-      </w:r>
-      <w:proofErr w:type="spellEnd"/>
-      <w:r>
-        <w:rPr>
-          <w:rFonts w:ascii="Times New Roman" w:hAnsi="Times New Roman" w:cs="Times New Roman"/>
-          <w:sz w:val="26"/>
-          <w:szCs w:val="26"/>
-        </w:rPr>
-        <w:t xml:space="preserve"> </w:t>
-      </w:r>
-      <w:proofErr w:type="spellStart"/>
-      <w:r>
-        <w:rPr>
-          <w:rFonts w:ascii="Times New Roman" w:hAnsi="Times New Roman" w:cs="Times New Roman"/>
-          <w:sz w:val="26"/>
-          <w:szCs w:val="26"/>
-        </w:rPr>
-        <w:t>vệ</w:t>
-      </w:r>
-      <w:proofErr w:type="spellEnd"/>
-      <w:r>
-        <w:rPr>
-          <w:rFonts w:ascii="Times New Roman" w:hAnsi="Times New Roman" w:cs="Times New Roman"/>
-          <w:sz w:val="26"/>
-          <w:szCs w:val="26"/>
-        </w:rPr>
-        <w:t xml:space="preserve">), </w:t>
-      </w:r>
-      <w:proofErr w:type="spellStart"/>
-      <w:r>
-        <w:rPr>
-          <w:rFonts w:ascii="Times New Roman" w:hAnsi="Times New Roman" w:cs="Times New Roman"/>
-          <w:sz w:val="26"/>
-          <w:szCs w:val="26"/>
-        </w:rPr>
-        <w:t>các</w:t>
-      </w:r>
-      <w:proofErr w:type="spellEnd"/>
-      <w:r>
-        <w:rPr>
-          <w:rFonts w:ascii="Times New Roman" w:hAnsi="Times New Roman" w:cs="Times New Roman"/>
-          <w:sz w:val="26"/>
-          <w:szCs w:val="26"/>
-        </w:rPr>
-        <w:t xml:space="preserve"> </w:t>
-      </w:r>
-      <w:proofErr w:type="spellStart"/>
-      <w:r>
-        <w:rPr>
-          <w:rFonts w:ascii="Times New Roman" w:hAnsi="Times New Roman" w:cs="Times New Roman"/>
-          <w:sz w:val="26"/>
-          <w:szCs w:val="26"/>
-        </w:rPr>
-        <w:t>bài</w:t>
-      </w:r>
-      <w:proofErr w:type="spellEnd"/>
-      <w:r>
-        <w:rPr>
-          <w:rFonts w:ascii="Times New Roman" w:hAnsi="Times New Roman" w:cs="Times New Roman"/>
-          <w:sz w:val="26"/>
-          <w:szCs w:val="26"/>
-        </w:rPr>
-        <w:t xml:space="preserve"> </w:t>
-      </w:r>
-      <w:proofErr w:type="spellStart"/>
-      <w:r>
-        <w:rPr>
-          <w:rFonts w:ascii="Times New Roman" w:hAnsi="Times New Roman" w:cs="Times New Roman"/>
-          <w:sz w:val="26"/>
-          <w:szCs w:val="26"/>
-        </w:rPr>
-        <w:t>báo</w:t>
-      </w:r>
-      <w:proofErr w:type="spellEnd"/>
-      <w:r>
-        <w:rPr>
-          <w:rFonts w:ascii="Times New Roman" w:hAnsi="Times New Roman" w:cs="Times New Roman"/>
-          <w:sz w:val="26"/>
-          <w:szCs w:val="26"/>
-        </w:rPr>
-        <w:t xml:space="preserve"> </w:t>
-      </w:r>
-      <w:proofErr w:type="spellStart"/>
-      <w:r>
-        <w:rPr>
-          <w:rFonts w:ascii="Times New Roman" w:hAnsi="Times New Roman" w:cs="Times New Roman"/>
-          <w:sz w:val="26"/>
-          <w:szCs w:val="26"/>
-        </w:rPr>
-        <w:t>khoa</w:t>
-      </w:r>
-      <w:proofErr w:type="spellEnd"/>
-      <w:r>
-        <w:rPr>
-          <w:rFonts w:ascii="Times New Roman" w:hAnsi="Times New Roman" w:cs="Times New Roman"/>
-          <w:sz w:val="26"/>
-          <w:szCs w:val="26"/>
-        </w:rPr>
-        <w:t xml:space="preserve"> </w:t>
-      </w:r>
-      <w:proofErr w:type="spellStart"/>
-      <w:r>
-        <w:rPr>
-          <w:rFonts w:ascii="Times New Roman" w:hAnsi="Times New Roman" w:cs="Times New Roman"/>
-          <w:sz w:val="26"/>
-          <w:szCs w:val="26"/>
-        </w:rPr>
-        <w:t>học</w:t>
-      </w:r>
-      <w:proofErr w:type="spellEnd"/>
-      <w:r>
-        <w:rPr>
-          <w:rFonts w:ascii="Times New Roman" w:hAnsi="Times New Roman" w:cs="Times New Roman"/>
-          <w:sz w:val="26"/>
-          <w:szCs w:val="26"/>
-        </w:rPr>
-        <w:t xml:space="preserve"> </w:t>
-      </w:r>
-      <w:proofErr w:type="spellStart"/>
-      <w:r>
-        <w:rPr>
-          <w:rFonts w:ascii="Times New Roman" w:hAnsi="Times New Roman" w:cs="Times New Roman"/>
-          <w:sz w:val="26"/>
-          <w:szCs w:val="26"/>
-        </w:rPr>
-        <w:t>đã</w:t>
-      </w:r>
-      <w:proofErr w:type="spellEnd"/>
-      <w:r>
-        <w:rPr>
-          <w:rFonts w:ascii="Times New Roman" w:hAnsi="Times New Roman" w:cs="Times New Roman"/>
-          <w:sz w:val="26"/>
-          <w:szCs w:val="26"/>
-        </w:rPr>
-        <w:t xml:space="preserve"> </w:t>
-      </w:r>
-      <w:proofErr w:type="spellStart"/>
-      <w:r>
-        <w:rPr>
-          <w:rFonts w:ascii="Times New Roman" w:hAnsi="Times New Roman" w:cs="Times New Roman"/>
-          <w:sz w:val="26"/>
-          <w:szCs w:val="26"/>
-        </w:rPr>
-        <w:t>công</w:t>
-      </w:r>
-      <w:proofErr w:type="spellEnd"/>
-      <w:r>
-        <w:rPr>
-          <w:rFonts w:ascii="Times New Roman" w:hAnsi="Times New Roman" w:cs="Times New Roman"/>
-          <w:sz w:val="26"/>
-          <w:szCs w:val="26"/>
-        </w:rPr>
-        <w:t xml:space="preserve"> </w:t>
-      </w:r>
-      <w:proofErr w:type="spellStart"/>
-      <w:r>
-        <w:rPr>
-          <w:rFonts w:ascii="Times New Roman" w:hAnsi="Times New Roman" w:cs="Times New Roman"/>
-          <w:sz w:val="26"/>
-          <w:szCs w:val="26"/>
-        </w:rPr>
-        <w:t>bố</w:t>
-      </w:r>
-      <w:proofErr w:type="spellEnd"/>
-      <w:r>
-        <w:rPr>
-          <w:rFonts w:ascii="Times New Roman" w:hAnsi="Times New Roman" w:cs="Times New Roman"/>
-          <w:sz w:val="26"/>
-          <w:szCs w:val="26"/>
-        </w:rPr>
-        <w:t xml:space="preserve"> (</w:t>
-      </w:r>
-      <w:proofErr w:type="spellStart"/>
-      <w:r>
-        <w:rPr>
-          <w:rFonts w:ascii="Times New Roman" w:hAnsi="Times New Roman" w:cs="Times New Roman"/>
-          <w:sz w:val="26"/>
-          <w:szCs w:val="26"/>
-        </w:rPr>
-        <w:t>nếu</w:t>
-      </w:r>
-      <w:proofErr w:type="spellEnd"/>
-      <w:r>
-        <w:rPr>
-          <w:rFonts w:ascii="Times New Roman" w:hAnsi="Times New Roman" w:cs="Times New Roman"/>
-          <w:sz w:val="26"/>
-          <w:szCs w:val="26"/>
-        </w:rPr>
-        <w:t xml:space="preserve"> </w:t>
-      </w:r>
-      <w:proofErr w:type="spellStart"/>
-      <w:r>
-        <w:rPr>
-          <w:rFonts w:ascii="Times New Roman" w:hAnsi="Times New Roman" w:cs="Times New Roman"/>
-          <w:sz w:val="26"/>
-          <w:szCs w:val="26"/>
-        </w:rPr>
-        <w:t>có</w:t>
-      </w:r>
-      <w:proofErr w:type="spellEnd"/>
-      <w:r>
-        <w:rPr>
-          <w:rFonts w:ascii="Times New Roman" w:hAnsi="Times New Roman" w:cs="Times New Roman"/>
-          <w:sz w:val="26"/>
-          <w:szCs w:val="26"/>
         </w:rPr>
         <w:t>)</w:t>
       </w:r>
     </w:p>
-    <w:bookmarkEnd w:id="0"/>
     <w:p>
       <w:pPr>
         <w:numPr>

</xml_diff>